<commit_message>
MIPTconf58\examples\GeneralMultilanguageBibliography.docx : minor typo fix
</commit_message>
<xml_diff>
--- a/MIPTconf58/examples/GeneralMultilanguageBibliography.docx
+++ b/MIPTconf58/examples/GeneralMultilanguageBibliography.docx
@@ -21,15 +21,30 @@
     <w:p>
       <w:pPr>
         <w:pStyle w:val="Heading1"/>
-        <w:rPr>
-          <w:lang w:val="ru-RU"/>
-        </w:rPr>
-      </w:pPr>
-      <w:r>
-        <w:rPr>
-          <w:lang w:val="ru-RU"/>
-        </w:rPr>
-        <w:t>ссылка в текте</w:t>
+      </w:pPr>
+      <w:r>
+        <w:rPr>
+          <w:lang w:val="ru-RU"/>
+        </w:rPr>
+        <w:t>ссылка</w:t>
+      </w:r>
+      <w:r>
+        <w:t xml:space="preserve"> </w:t>
+      </w:r>
+      <w:r>
+        <w:rPr>
+          <w:lang w:val="ru-RU"/>
+        </w:rPr>
+        <w:t>в</w:t>
+      </w:r>
+      <w:r>
+        <w:t xml:space="preserve"> </w:t>
+      </w:r>
+      <w:r>
+        <w:rPr>
+          <w:lang w:val="ru-RU"/>
+        </w:rPr>
+        <w:t>текте</w:t>
       </w:r>
     </w:p>
     <w:p>
@@ -51,11 +66,17 @@
       </w:r>
     </w:p>
     <w:p>
-      <w:r>
+      <w:pPr>
+        <w:rPr>
+          <w:lang w:val="ru-RU"/>
+        </w:rPr>
+      </w:pPr>
+      <w:r>
+        <w:rPr>
+          <w:lang w:val="ru-RU"/>
+        </w:rPr>
         <w:t>[1]</w:t>
       </w:r>
-      <w:bookmarkStart w:id="2" w:name="_GoBack"/>
-      <w:bookmarkEnd w:id="2"/>
     </w:p>
     <w:p>
       <w:pPr>
@@ -249,10 +270,16 @@
         <w:t xml:space="preserve"> (</w:t>
       </w:r>
       <w:r>
-        <w:t>art.doc)</w:t>
-      </w:r>
-      <w:r>
-        <w:t>:</w:t>
+        <w:t>art</w:t>
+      </w:r>
+      <w:r>
+        <w:t>.</w:t>
+      </w:r>
+      <w:r>
+        <w:t>doc</w:t>
+      </w:r>
+      <w:r>
+        <w:t>):</w:t>
       </w:r>
     </w:p>
     <w:p>
@@ -268,27 +295,21 @@
         <w:rPr>
           <w:i/>
         </w:rPr>
-        <w:t>Dimitrov</w:t>
-      </w:r>
-      <w:r>
-        <w:rPr>
-          <w:i/>
-        </w:rPr>
-        <w:t xml:space="preserve"> V.I.</w:t>
+        <w:t>Dimitrov V.I.</w:t>
       </w:r>
       <w:r>
         <w:t xml:space="preserve"> The maximum Kinetic Mechanism and Rate Constants in the H2-O2 System // React. Kinetic Catal. Lett.</w:t>
       </w:r>
-      <w:commentRangeStart w:id="3"/>
+      <w:commentRangeStart w:id="2"/>
       <w:r>
         <w:t xml:space="preserve">  </w:t>
       </w:r>
-      <w:commentRangeEnd w:id="3"/>
+      <w:commentRangeEnd w:id="2"/>
       <w:r>
         <w:rPr>
           <w:rStyle w:val="CommentReference"/>
         </w:rPr>
-        <w:commentReference w:id="3"/>
+        <w:commentReference w:id="2"/>
       </w:r>
       <w:r>
         <w:t xml:space="preserve">–  1977.  –  </w:t>
@@ -321,7 +342,7 @@
         </w:numPr>
         <w:ind w:left="567" w:hanging="567"/>
       </w:pPr>
-      <w:bookmarkStart w:id="4" w:name="_Ref296953926"/>
+      <w:bookmarkStart w:id="3" w:name="_Ref296953926"/>
       <w:r>
         <w:rPr>
           <w:i/>
@@ -331,24 +352,24 @@
       <w:r>
         <w:t>[</w:t>
       </w:r>
-      <w:commentRangeStart w:id="5"/>
+      <w:commentRangeStart w:id="4"/>
       <w:r>
         <w:rPr>
           <w:i/>
         </w:rPr>
         <w:t>at al.</w:t>
       </w:r>
-      <w:commentRangeEnd w:id="5"/>
+      <w:commentRangeEnd w:id="4"/>
       <w:r>
         <w:rPr>
           <w:rStyle w:val="CommentReference"/>
         </w:rPr>
-        <w:commentReference w:id="5"/>
+        <w:commentReference w:id="4"/>
       </w:r>
       <w:r>
         <w:t>] The promotion of ignition in a supersonic H2-air mixing layer by laser-induced excitation of O2 molecules  //  Numerical study Combust. Flame. – 2009. – V. 156, N 8. –  1652</w:t>
       </w:r>
-      <w:bookmarkEnd w:id="4"/>
+      <w:bookmarkEnd w:id="3"/>
       <w:r>
         <w:t xml:space="preserve"> p . </w:t>
       </w:r>
@@ -362,13 +383,46 @@
         </w:numPr>
         <w:ind w:left="567" w:hanging="567"/>
       </w:pPr>
-      <w:bookmarkStart w:id="6" w:name="_Ref296895984"/>
-      <w:bookmarkStart w:id="7" w:name="_Ref296877096"/>
-      <w:r>
-        <w:rPr>
-          <w:i/>
-        </w:rPr>
-        <w:t xml:space="preserve">Сокольник А.С. </w:t>
+      <w:bookmarkStart w:id="5" w:name="_Ref296895984"/>
+      <w:bookmarkStart w:id="6" w:name="_Ref296877096"/>
+      <w:r>
+        <w:rPr>
+          <w:i/>
+          <w:lang w:val="ru-RU"/>
+        </w:rPr>
+        <w:t>Сокольник</w:t>
+      </w:r>
+      <w:r>
+        <w:rPr>
+          <w:i/>
+        </w:rPr>
+        <w:t xml:space="preserve"> </w:t>
+      </w:r>
+      <w:r>
+        <w:rPr>
+          <w:i/>
+          <w:lang w:val="ru-RU"/>
+        </w:rPr>
+        <w:t>А</w:t>
+      </w:r>
+      <w:r>
+        <w:rPr>
+          <w:i/>
+        </w:rPr>
+        <w:t>.</w:t>
+      </w:r>
+      <w:r>
+        <w:rPr>
+          <w:i/>
+          <w:lang w:val="ru-RU"/>
+        </w:rPr>
+        <w:t>С</w:t>
+      </w:r>
+      <w:r>
+        <w:rPr>
+          <w:i/>
+        </w:rPr>
+        <w:t xml:space="preserve">. </w:t>
       </w:r>
       <w:r>
         <w:t>[</w:t>
@@ -376,8 +430,28 @@
       <w:r>
         <w:rPr>
           <w:i/>
-        </w:rPr>
-        <w:t>и др.</w:t>
+          <w:lang w:val="ru-RU"/>
+        </w:rPr>
+        <w:t>и</w:t>
+      </w:r>
+      <w:r>
+        <w:rPr>
+          <w:i/>
+        </w:rPr>
+        <w:t xml:space="preserve"> </w:t>
+      </w:r>
+      <w:r>
+        <w:rPr>
+          <w:i/>
+          <w:lang w:val="ru-RU"/>
+        </w:rPr>
+        <w:t>др</w:t>
+      </w:r>
+      <w:r>
+        <w:rPr>
+          <w:i/>
+        </w:rPr>
+        <w:t>.</w:t>
       </w:r>
       <w:r>
         <w:t>]</w:t>
@@ -392,46 +466,73 @@
         <w:t xml:space="preserve"> </w:t>
       </w:r>
       <w:r>
+        <w:rPr>
+          <w:lang w:val="ru-RU"/>
+        </w:rPr>
         <w:t>Детонация</w:t>
       </w:r>
       <w:r>
         <w:t xml:space="preserve"> </w:t>
       </w:r>
       <w:r>
+        <w:rPr>
+          <w:lang w:val="ru-RU"/>
+        </w:rPr>
         <w:t>в</w:t>
       </w:r>
       <w:r>
         <w:t xml:space="preserve"> </w:t>
       </w:r>
       <w:r>
+        <w:rPr>
+          <w:lang w:val="ru-RU"/>
+        </w:rPr>
         <w:t>газовых</w:t>
       </w:r>
       <w:r>
         <w:t xml:space="preserve"> </w:t>
       </w:r>
       <w:r>
+        <w:rPr>
+          <w:lang w:val="ru-RU"/>
+        </w:rPr>
         <w:t>смесях</w:t>
       </w:r>
       <w:r>
         <w:t xml:space="preserve">  //  </w:t>
       </w:r>
       <w:r>
+        <w:rPr>
+          <w:lang w:val="ru-RU"/>
+        </w:rPr>
         <w:t>Журнал</w:t>
       </w:r>
       <w:r>
         <w:t xml:space="preserve"> </w:t>
       </w:r>
       <w:r>
+        <w:rPr>
+          <w:lang w:val="ru-RU"/>
+        </w:rPr>
         <w:t>физ</w:t>
       </w:r>
       <w:r>
-        <w:t>. x</w:t>
-      </w:r>
-      <w:r>
+        <w:t xml:space="preserve">. </w:t>
+      </w:r>
+      <w:r>
+        <w:t>x</w:t>
+      </w:r>
+      <w:r>
+        <w:rPr>
+          <w:lang w:val="ru-RU"/>
+        </w:rPr>
         <w:t>имии</w:t>
       </w:r>
       <w:r>
-        <w:t xml:space="preserve">.  – 1934.  – </w:t>
+        <w:t xml:space="preserve">.  </w:t>
+      </w:r>
+      <w:r>
+        <w:t xml:space="preserve">– 1934.  – </w:t>
       </w:r>
       <w:r>
         <w:t>Т</w:t>
@@ -445,7 +546,7 @@
       <w:r>
         <w:t>. 1459–1463</w:t>
       </w:r>
-      <w:bookmarkEnd w:id="6"/>
+      <w:bookmarkEnd w:id="5"/>
       <w:r>
         <w:t>.</w:t>
       </w:r>
@@ -552,7 +653,7 @@
       <w:r>
         <w:t>.</w:t>
       </w:r>
-      <w:bookmarkEnd w:id="7"/>
+      <w:bookmarkEnd w:id="6"/>
     </w:p>
     <w:p>
       <w:pPr>
@@ -881,7 +982,15 @@
         <w:rPr>
           <w:i/>
         </w:rPr>
-        <w:t>Starik A.M [at al.]</w:t>
+        <w:t>Starik A.M [e</w:t>
+      </w:r>
+      <w:bookmarkStart w:id="7" w:name="_GoBack"/>
+      <w:bookmarkEnd w:id="7"/>
+      <w:r>
+        <w:rPr>
+          <w:i/>
+        </w:rPr>
+        <w:t>t al.]</w:t>
       </w:r>
       <w:r>
         <w:t xml:space="preserve"> The promotion of ignition in a supersonic H2-air mixing layer by laser-induced excitation of O2 molecules  //  Numerical study Combust. </w:t>
@@ -980,34 +1089,121 @@
         <w:t xml:space="preserve"> </w:t>
       </w:r>
       <w:r>
-        <w:t xml:space="preserve">Сорбционное разделение электролитов на поперечно сшитом поливиниловом спирте // Журнал физической химии. </w:t>
-      </w:r>
-      <w:r>
-        <w:t>–</w:t>
-      </w:r>
-      <w:r>
-        <w:t xml:space="preserve"> </w:t>
-      </w:r>
-      <w:r>
-        <w:t>2005.</w:t>
-      </w:r>
-      <w:r>
-        <w:t xml:space="preserve"> </w:t>
-      </w:r>
-      <w:r>
-        <w:t>–</w:t>
-      </w:r>
-      <w:r>
-        <w:t xml:space="preserve"> Т. 79, № 7. </w:t>
-      </w:r>
-      <w:r>
-        <w:t>–</w:t>
-      </w:r>
-      <w:r>
-        <w:t xml:space="preserve"> </w:t>
-      </w:r>
-      <w:r>
-        <w:t>С. 1325–1327.</w:t>
+        <w:rPr>
+          <w:lang w:val="ru-RU"/>
+        </w:rPr>
+        <w:t>Сорбционное</w:t>
+      </w:r>
+      <w:r>
+        <w:t xml:space="preserve"> </w:t>
+      </w:r>
+      <w:r>
+        <w:rPr>
+          <w:lang w:val="ru-RU"/>
+        </w:rPr>
+        <w:t>разделение</w:t>
+      </w:r>
+      <w:r>
+        <w:t xml:space="preserve"> </w:t>
+      </w:r>
+      <w:r>
+        <w:rPr>
+          <w:lang w:val="ru-RU"/>
+        </w:rPr>
+        <w:t>электролитов</w:t>
+      </w:r>
+      <w:r>
+        <w:t xml:space="preserve"> </w:t>
+      </w:r>
+      <w:r>
+        <w:rPr>
+          <w:lang w:val="ru-RU"/>
+        </w:rPr>
+        <w:t>на</w:t>
+      </w:r>
+      <w:r>
+        <w:t xml:space="preserve"> </w:t>
+      </w:r>
+      <w:r>
+        <w:rPr>
+          <w:lang w:val="ru-RU"/>
+        </w:rPr>
+        <w:t>поперечно</w:t>
+      </w:r>
+      <w:r>
+        <w:t xml:space="preserve"> </w:t>
+      </w:r>
+      <w:r>
+        <w:rPr>
+          <w:lang w:val="ru-RU"/>
+        </w:rPr>
+        <w:t>сшитом</w:t>
+      </w:r>
+      <w:r>
+        <w:t xml:space="preserve"> </w:t>
+      </w:r>
+      <w:r>
+        <w:rPr>
+          <w:lang w:val="ru-RU"/>
+        </w:rPr>
+        <w:t>поливиниловом</w:t>
+      </w:r>
+      <w:r>
+        <w:t xml:space="preserve"> </w:t>
+      </w:r>
+      <w:r>
+        <w:rPr>
+          <w:lang w:val="ru-RU"/>
+        </w:rPr>
+        <w:t>спирте</w:t>
+      </w:r>
+      <w:r>
+        <w:t xml:space="preserve"> // </w:t>
+      </w:r>
+      <w:r>
+        <w:rPr>
+          <w:lang w:val="ru-RU"/>
+        </w:rPr>
+        <w:t>Журнал</w:t>
+      </w:r>
+      <w:r>
+        <w:t xml:space="preserve"> </w:t>
+      </w:r>
+      <w:r>
+        <w:rPr>
+          <w:lang w:val="ru-RU"/>
+        </w:rPr>
+        <w:t>физической</w:t>
+      </w:r>
+      <w:r>
+        <w:t xml:space="preserve"> </w:t>
+      </w:r>
+      <w:r>
+        <w:rPr>
+          <w:lang w:val="ru-RU"/>
+        </w:rPr>
+        <w:t>химии</w:t>
+      </w:r>
+      <w:r>
+        <w:t xml:space="preserve">. – 2005. – </w:t>
+      </w:r>
+      <w:r>
+        <w:rPr>
+          <w:lang w:val="ru-RU"/>
+        </w:rPr>
+        <w:t>Т</w:t>
+      </w:r>
+      <w:r>
+        <w:t xml:space="preserve">. 79, № 7. – </w:t>
+      </w:r>
+      <w:r>
+        <w:rPr>
+          <w:lang w:val="ru-RU"/>
+        </w:rPr>
+        <w:t>С</w:t>
+      </w:r>
+      <w:r>
+        <w:t>. 1325–1327.</w:t>
       </w:r>
     </w:p>
     <w:p>
@@ -1246,7 +1442,6 @@
           <w:rFonts w:ascii="Calibri" w:hAnsi="Calibri"/>
           <w:lang w:val="ru-RU"/>
         </w:rPr>
-        <w:lastRenderedPageBreak/>
         <w:t>3.</w:t>
       </w:r>
       <w:r>
@@ -1337,7 +1532,7 @@
 
 <file path=word/comments.xml><?xml version="1.0" encoding="utf-8"?>
 <w:comments xmlns:wpc="http://schemas.microsoft.com/office/word/2010/wordprocessingCanvas" xmlns:mc="http://schemas.openxmlformats.org/markup-compatibility/2006" xmlns:o="urn:schemas-microsoft-com:office:office" xmlns:r="http://schemas.openxmlformats.org/officeDocument/2006/relationships" xmlns:m="http://schemas.openxmlformats.org/officeDocument/2006/math" xmlns:v="urn:schemas-microsoft-com:vml" xmlns:wp14="http://schemas.microsoft.com/office/word/2010/wordprocessingDrawing" xmlns:wp="http://schemas.openxmlformats.org/drawingml/2006/wordprocessingDrawing" xmlns:w10="urn:schemas-microsoft-com:office:word" xmlns:w="http://schemas.openxmlformats.org/wordprocessingml/2006/main" xmlns:w14="http://schemas.microsoft.com/office/word/2010/wordml" xmlns:w15="http://schemas.microsoft.com/office/word/2012/wordml" xmlns:wpg="http://schemas.microsoft.com/office/word/2010/wordprocessingGroup" xmlns:wpi="http://schemas.microsoft.com/office/word/2010/wordprocessingInk" xmlns:wne="http://schemas.microsoft.com/office/word/2006/wordml" xmlns:wps="http://schemas.microsoft.com/office/word/2010/wordprocessingShape" mc:Ignorable="w14 w15 wp14">
-  <w:comment w:id="3" w:author="Igor Varfolomeev" w:date="2015-10-23T20:53:00Z" w:initials="IV">
+  <w:comment w:id="2" w:author="Igor Varfolomeev" w:date="2015-10-23T20:53:00Z" w:initials="IV">
     <w:p>
       <w:pPr>
         <w:pStyle w:val="CommentText"/>
@@ -1367,7 +1562,7 @@
       </w:r>
     </w:p>
   </w:comment>
-  <w:comment w:id="5" w:author="Igor Varfolomeev" w:date="2015-10-23T20:54:00Z" w:initials="IV">
+  <w:comment w:id="4" w:author="Igor Varfolomeev" w:date="2015-10-23T20:54:00Z" w:initials="IV">
     <w:p>
       <w:pPr>
         <w:pStyle w:val="CommentText"/>
@@ -3911,6 +4106,7 @@
   <w:style w:type="character" w:default="1" w:styleId="DefaultParagraphFont">
     <w:name w:val="Default Paragraph Font"/>
     <w:uiPriority w:val="1"/>
+    <w:semiHidden/>
     <w:unhideWhenUsed/>
   </w:style>
   <w:style w:type="table" w:default="1" w:styleId="TableNormal">
@@ -4648,7 +4844,7 @@
 </file>
 
 <file path=customXml/itemProps1.xml><?xml version="1.0" encoding="utf-8"?>
-<ds:datastoreItem xmlns:ds="http://schemas.openxmlformats.org/officeDocument/2006/customXml" ds:itemID="{9F159FB1-3014-4764-ADC4-5BE9402ED24A}">
+<ds:datastoreItem xmlns:ds="http://schemas.openxmlformats.org/officeDocument/2006/customXml" ds:itemID="{A8D4E34C-0084-477C-B278-71D704B44FB9}">
   <ds:schemaRefs>
     <ds:schemaRef ds:uri="http://schemas.openxmlformats.org/officeDocument/2006/bibliography"/>
   </ds:schemaRefs>

</xml_diff>